<commit_message>
initial version of firmware code is added.
</commit_message>
<xml_diff>
--- a/firmware-requirements.docx
+++ b/firmware-requirements.docx
@@ -319,6 +319,249 @@
         </w:rPr>
         <w:t>The dev. kit shall save all configuration parameters to flash memory.</w:t>
       </w:r>
+    </w:p>
+    <w:p>
+      <w:pPr>
+        <w:rPr>
+          <w:lang w:val="en-US" w:eastAsia="fi-FI"/>
+        </w:rPr>
+      </w:pPr>
+    </w:p>
+    <w:p>
+      <w:pPr>
+        <w:pStyle w:val="Heading2"/>
+        <w:rPr>
+          <w:lang w:val="en-US"/>
+        </w:rPr>
+      </w:pPr>
+      <w:r>
+        <w:rPr>
+          <w:lang w:val="en-US"/>
+        </w:rPr>
+        <w:br w:type="column"/>
+      </w:r>
+      <w:r>
+        <w:rPr>
+          <w:lang w:val="en-US"/>
+        </w:rPr>
+        <w:lastRenderedPageBreak/>
+        <w:t>Main use cases</w:t>
+      </w:r>
+    </w:p>
+    <w:p>
+      <w:pPr>
+        <w:rPr>
+          <w:lang w:val="en-US" w:eastAsia="fi-FI"/>
+        </w:rPr>
+      </w:pPr>
+    </w:p>
+    <w:p>
+      <w:pPr>
+        <w:pStyle w:val="ListParagraph"/>
+        <w:numPr>
+          <w:ilvl w:val="0"/>
+          <w:numId w:val="43"/>
+        </w:numPr>
+        <w:rPr>
+          <w:lang w:val="en-US" w:eastAsia="fi-FI"/>
+        </w:rPr>
+      </w:pPr>
+      <w:r>
+        <w:rPr>
+          <w:lang w:val="en-US" w:eastAsia="fi-FI"/>
+        </w:rPr>
+        <w:t>Init Hardware</w:t>
+      </w:r>
+    </w:p>
+    <w:p>
+      <w:pPr>
+        <w:rPr>
+          <w:lang w:val="en-US" w:eastAsia="fi-FI"/>
+        </w:rPr>
+      </w:pPr>
+    </w:p>
+    <w:p>
+      <w:pPr>
+        <w:pStyle w:val="ListParagraph"/>
+        <w:numPr>
+          <w:ilvl w:val="0"/>
+          <w:numId w:val="43"/>
+        </w:numPr>
+        <w:rPr>
+          <w:lang w:val="en-US" w:eastAsia="fi-FI"/>
+        </w:rPr>
+      </w:pPr>
+      <w:r>
+        <w:rPr>
+          <w:lang w:val="en-US" w:eastAsia="fi-FI"/>
+        </w:rPr>
+        <w:t xml:space="preserve">Init LCD screen </w:t>
+      </w:r>
+    </w:p>
+    <w:p>
+      <w:pPr>
+        <w:rPr>
+          <w:lang w:val="en-US" w:eastAsia="fi-FI"/>
+        </w:rPr>
+      </w:pPr>
+    </w:p>
+    <w:p>
+      <w:pPr>
+        <w:pStyle w:val="ListParagraph"/>
+        <w:numPr>
+          <w:ilvl w:val="0"/>
+          <w:numId w:val="43"/>
+        </w:numPr>
+        <w:rPr>
+          <w:lang w:val="en-US" w:eastAsia="fi-FI"/>
+        </w:rPr>
+      </w:pPr>
+      <w:r>
+        <w:rPr>
+          <w:lang w:val="en-US" w:eastAsia="fi-FI"/>
+        </w:rPr>
+        <w:t>Init Ethernet and connect to internet time service</w:t>
+      </w:r>
+    </w:p>
+    <w:p>
+      <w:pPr>
+        <w:rPr>
+          <w:lang w:val="en-US" w:eastAsia="fi-FI"/>
+        </w:rPr>
+      </w:pPr>
+    </w:p>
+    <w:p>
+      <w:pPr>
+        <w:pStyle w:val="ListParagraph"/>
+        <w:numPr>
+          <w:ilvl w:val="0"/>
+          <w:numId w:val="43"/>
+        </w:numPr>
+        <w:rPr>
+          <w:lang w:val="en-US" w:eastAsia="fi-FI"/>
+        </w:rPr>
+      </w:pPr>
+      <w:r>
+        <w:rPr>
+          <w:lang w:val="en-US" w:eastAsia="fi-FI"/>
+        </w:rPr>
+        <w:t>Connect to Claud Service</w:t>
+      </w:r>
+    </w:p>
+    <w:p>
+      <w:pPr>
+        <w:rPr>
+          <w:lang w:val="en-US" w:eastAsia="fi-FI"/>
+        </w:rPr>
+      </w:pPr>
+    </w:p>
+    <w:p>
+      <w:pPr>
+        <w:pStyle w:val="ListParagraph"/>
+        <w:numPr>
+          <w:ilvl w:val="0"/>
+          <w:numId w:val="43"/>
+        </w:numPr>
+        <w:rPr>
+          <w:lang w:val="en-US" w:eastAsia="fi-FI"/>
+        </w:rPr>
+      </w:pPr>
+      <w:r>
+        <w:rPr>
+          <w:lang w:val="en-US" w:eastAsia="fi-FI"/>
+        </w:rPr>
+        <w:t>Read temperature sensor</w:t>
+      </w:r>
+    </w:p>
+    <w:p>
+      <w:pPr>
+        <w:rPr>
+          <w:lang w:val="en-US" w:eastAsia="fi-FI"/>
+        </w:rPr>
+      </w:pPr>
+    </w:p>
+    <w:p>
+      <w:pPr>
+        <w:pStyle w:val="ListParagraph"/>
+        <w:numPr>
+          <w:ilvl w:val="0"/>
+          <w:numId w:val="43"/>
+        </w:numPr>
+        <w:rPr>
+          <w:lang w:val="en-US" w:eastAsia="fi-FI"/>
+        </w:rPr>
+      </w:pPr>
+      <w:r>
+        <w:rPr>
+          <w:lang w:val="en-US" w:eastAsia="fi-FI"/>
+        </w:rPr>
+        <w:t>Send data to cloud service</w:t>
+      </w:r>
+    </w:p>
+    <w:p>
+      <w:pPr>
+        <w:rPr>
+          <w:lang w:val="en-US" w:eastAsia="fi-FI"/>
+        </w:rPr>
+      </w:pPr>
+    </w:p>
+    <w:p>
+      <w:pPr>
+        <w:pStyle w:val="ListParagraph"/>
+        <w:numPr>
+          <w:ilvl w:val="0"/>
+          <w:numId w:val="43"/>
+        </w:numPr>
+        <w:rPr>
+          <w:lang w:val="en-US" w:eastAsia="fi-FI"/>
+        </w:rPr>
+      </w:pPr>
+      <w:r>
+        <w:rPr>
+          <w:lang w:val="en-US" w:eastAsia="fi-FI"/>
+        </w:rPr>
+        <w:t>Save data to flash memory</w:t>
+      </w:r>
+    </w:p>
+    <w:p>
+      <w:pPr>
+        <w:rPr>
+          <w:lang w:val="en-US" w:eastAsia="fi-FI"/>
+        </w:rPr>
+      </w:pPr>
+    </w:p>
+    <w:p>
+      <w:pPr>
+        <w:pStyle w:val="ListParagraph"/>
+        <w:numPr>
+          <w:ilvl w:val="0"/>
+          <w:numId w:val="43"/>
+        </w:numPr>
+        <w:rPr>
+          <w:lang w:val="en-US" w:eastAsia="fi-FI"/>
+        </w:rPr>
+      </w:pPr>
+      <w:r>
+        <w:rPr>
+          <w:lang w:val="en-US" w:eastAsia="fi-FI"/>
+        </w:rPr>
+        <w:t>Print data on LCD screen</w:t>
+      </w:r>
+    </w:p>
+    <w:p>
+      <w:pPr>
+        <w:pStyle w:val="ListParagraph"/>
+        <w:rPr>
+          <w:lang w:val="en-US" w:eastAsia="fi-FI"/>
+        </w:rPr>
+      </w:pPr>
+    </w:p>
+    <w:p>
+      <w:pPr>
+        <w:rPr>
+          <w:lang w:val="en-US" w:eastAsia="fi-FI"/>
+        </w:rPr>
+      </w:pPr>
     </w:p>
     <w:sectPr>
       <w:headerReference w:type="default" r:id="rId7"/>
@@ -4627,6 +4870,95 @@
     </w:lvl>
   </w:abstractNum>
   <w:abstractNum w:abstractNumId="27" w15:restartNumberingAfterBreak="0">
+    <w:nsid w:val="55B30B26"/>
+    <w:multiLevelType w:val="hybridMultilevel"/>
+    <w:tmpl w:val="16D066FE"/>
+    <w:lvl w:ilvl="0" w:tplc="040B000F">
+      <w:start w:val="1"/>
+      <w:numFmt w:val="decimal"/>
+      <w:lvlText w:val="%1."/>
+      <w:lvlJc w:val="left"/>
+      <w:pPr>
+        <w:ind w:left="720" w:hanging="360"/>
+      </w:pPr>
+      <w:rPr>
+        <w:rFonts w:hint="default"/>
+      </w:rPr>
+    </w:lvl>
+    <w:lvl w:ilvl="1" w:tplc="040B0019" w:tentative="1">
+      <w:start w:val="1"/>
+      <w:numFmt w:val="lowerLetter"/>
+      <w:lvlText w:val="%2."/>
+      <w:lvlJc w:val="left"/>
+      <w:pPr>
+        <w:ind w:left="1440" w:hanging="360"/>
+      </w:pPr>
+    </w:lvl>
+    <w:lvl w:ilvl="2" w:tplc="040B001B" w:tentative="1">
+      <w:start w:val="1"/>
+      <w:numFmt w:val="lowerRoman"/>
+      <w:lvlText w:val="%3."/>
+      <w:lvlJc w:val="right"/>
+      <w:pPr>
+        <w:ind w:left="2160" w:hanging="180"/>
+      </w:pPr>
+    </w:lvl>
+    <w:lvl w:ilvl="3" w:tplc="040B000F" w:tentative="1">
+      <w:start w:val="1"/>
+      <w:numFmt w:val="decimal"/>
+      <w:lvlText w:val="%4."/>
+      <w:lvlJc w:val="left"/>
+      <w:pPr>
+        <w:ind w:left="2880" w:hanging="360"/>
+      </w:pPr>
+    </w:lvl>
+    <w:lvl w:ilvl="4" w:tplc="040B0019" w:tentative="1">
+      <w:start w:val="1"/>
+      <w:numFmt w:val="lowerLetter"/>
+      <w:lvlText w:val="%5."/>
+      <w:lvlJc w:val="left"/>
+      <w:pPr>
+        <w:ind w:left="3600" w:hanging="360"/>
+      </w:pPr>
+    </w:lvl>
+    <w:lvl w:ilvl="5" w:tplc="040B001B" w:tentative="1">
+      <w:start w:val="1"/>
+      <w:numFmt w:val="lowerRoman"/>
+      <w:lvlText w:val="%6."/>
+      <w:lvlJc w:val="right"/>
+      <w:pPr>
+        <w:ind w:left="4320" w:hanging="180"/>
+      </w:pPr>
+    </w:lvl>
+    <w:lvl w:ilvl="6" w:tplc="040B000F" w:tentative="1">
+      <w:start w:val="1"/>
+      <w:numFmt w:val="decimal"/>
+      <w:lvlText w:val="%7."/>
+      <w:lvlJc w:val="left"/>
+      <w:pPr>
+        <w:ind w:left="5040" w:hanging="360"/>
+      </w:pPr>
+    </w:lvl>
+    <w:lvl w:ilvl="7" w:tplc="040B0019" w:tentative="1">
+      <w:start w:val="1"/>
+      <w:numFmt w:val="lowerLetter"/>
+      <w:lvlText w:val="%8."/>
+      <w:lvlJc w:val="left"/>
+      <w:pPr>
+        <w:ind w:left="5760" w:hanging="360"/>
+      </w:pPr>
+    </w:lvl>
+    <w:lvl w:ilvl="8" w:tplc="040B001B" w:tentative="1">
+      <w:start w:val="1"/>
+      <w:numFmt w:val="lowerRoman"/>
+      <w:lvlText w:val="%9."/>
+      <w:lvlJc w:val="right"/>
+      <w:pPr>
+        <w:ind w:left="6480" w:hanging="180"/>
+      </w:pPr>
+    </w:lvl>
+  </w:abstractNum>
+  <w:abstractNum w:abstractNumId="28" w15:restartNumberingAfterBreak="0">
     <w:nsid w:val="578843EC"/>
     <w:multiLevelType w:val="multilevel"/>
     <w:tmpl w:val="6EEA9FEC"/>
@@ -4793,7 +5125,7 @@
       </w:rPr>
     </w:lvl>
   </w:abstractNum>
-  <w:abstractNum w:abstractNumId="28" w15:restartNumberingAfterBreak="0">
+  <w:abstractNum w:abstractNumId="29" w15:restartNumberingAfterBreak="0">
     <w:nsid w:val="5A105287"/>
     <w:multiLevelType w:val="hybridMultilevel"/>
     <w:tmpl w:val="AFD27F6A"/>
@@ -4933,7 +5265,7 @@
       </w:rPr>
     </w:lvl>
   </w:abstractNum>
-  <w:abstractNum w:abstractNumId="29" w15:restartNumberingAfterBreak="0">
+  <w:abstractNum w:abstractNumId="30" w15:restartNumberingAfterBreak="0">
     <w:nsid w:val="62360C0E"/>
     <w:multiLevelType w:val="multilevel"/>
     <w:tmpl w:val="1D94FFD4"/>
@@ -5167,7 +5499,7 @@
       </w:rPr>
     </w:lvl>
   </w:abstractNum>
-  <w:abstractNum w:abstractNumId="30" w15:restartNumberingAfterBreak="0">
+  <w:abstractNum w:abstractNumId="31" w15:restartNumberingAfterBreak="0">
     <w:nsid w:val="62482F57"/>
     <w:multiLevelType w:val="multilevel"/>
     <w:tmpl w:val="D342489A"/>
@@ -5333,7 +5665,7 @@
       </w:rPr>
     </w:lvl>
   </w:abstractNum>
-  <w:abstractNum w:abstractNumId="31" w15:restartNumberingAfterBreak="0">
+  <w:abstractNum w:abstractNumId="32" w15:restartNumberingAfterBreak="0">
     <w:nsid w:val="671A2004"/>
     <w:multiLevelType w:val="multilevel"/>
     <w:tmpl w:val="2A821456"/>
@@ -5467,7 +5799,7 @@
       </w:rPr>
     </w:lvl>
   </w:abstractNum>
-  <w:abstractNum w:abstractNumId="32" w15:restartNumberingAfterBreak="0">
+  <w:abstractNum w:abstractNumId="33" w15:restartNumberingAfterBreak="0">
     <w:nsid w:val="6760091A"/>
     <w:multiLevelType w:val="multilevel"/>
     <w:tmpl w:val="D99A8BE0"/>
@@ -5595,7 +5927,7 @@
       </w:rPr>
     </w:lvl>
   </w:abstractNum>
-  <w:abstractNum w:abstractNumId="33" w15:restartNumberingAfterBreak="0">
+  <w:abstractNum w:abstractNumId="34" w15:restartNumberingAfterBreak="0">
     <w:nsid w:val="67E930A8"/>
     <w:multiLevelType w:val="multilevel"/>
     <w:tmpl w:val="126E6346"/>
@@ -5723,7 +6055,7 @@
       </w:rPr>
     </w:lvl>
   </w:abstractNum>
-  <w:abstractNum w:abstractNumId="34" w15:restartNumberingAfterBreak="0">
+  <w:abstractNum w:abstractNumId="35" w15:restartNumberingAfterBreak="0">
     <w:nsid w:val="706F3093"/>
     <w:multiLevelType w:val="hybridMultilevel"/>
     <w:tmpl w:val="86D411AC"/>
@@ -5863,7 +6195,7 @@
       </w:rPr>
     </w:lvl>
   </w:abstractNum>
-  <w:abstractNum w:abstractNumId="35" w15:restartNumberingAfterBreak="0">
+  <w:abstractNum w:abstractNumId="36" w15:restartNumberingAfterBreak="0">
     <w:nsid w:val="717C7D9E"/>
     <w:multiLevelType w:val="multilevel"/>
     <w:tmpl w:val="4A6A4E0A"/>
@@ -5997,7 +6329,7 @@
       </w:rPr>
     </w:lvl>
   </w:abstractNum>
-  <w:abstractNum w:abstractNumId="36" w15:restartNumberingAfterBreak="0">
+  <w:abstractNum w:abstractNumId="37" w15:restartNumberingAfterBreak="0">
     <w:nsid w:val="76D64061"/>
     <w:multiLevelType w:val="multilevel"/>
     <w:tmpl w:val="DB18D7FE"/>
@@ -6231,7 +6563,93 @@
       </w:rPr>
     </w:lvl>
   </w:abstractNum>
-  <w:abstractNum w:abstractNumId="37" w15:restartNumberingAfterBreak="0">
+  <w:abstractNum w:abstractNumId="38" w15:restartNumberingAfterBreak="0">
+    <w:nsid w:val="77BE74E9"/>
+    <w:multiLevelType w:val="hybridMultilevel"/>
+    <w:tmpl w:val="C69A90BA"/>
+    <w:lvl w:ilvl="0" w:tplc="040B000F">
+      <w:start w:val="1"/>
+      <w:numFmt w:val="decimal"/>
+      <w:lvlText w:val="%1."/>
+      <w:lvlJc w:val="left"/>
+      <w:pPr>
+        <w:ind w:left="720" w:hanging="360"/>
+      </w:pPr>
+    </w:lvl>
+    <w:lvl w:ilvl="1" w:tplc="040B0019" w:tentative="1">
+      <w:start w:val="1"/>
+      <w:numFmt w:val="lowerLetter"/>
+      <w:lvlText w:val="%2."/>
+      <w:lvlJc w:val="left"/>
+      <w:pPr>
+        <w:ind w:left="1440" w:hanging="360"/>
+      </w:pPr>
+    </w:lvl>
+    <w:lvl w:ilvl="2" w:tplc="040B001B" w:tentative="1">
+      <w:start w:val="1"/>
+      <w:numFmt w:val="lowerRoman"/>
+      <w:lvlText w:val="%3."/>
+      <w:lvlJc w:val="right"/>
+      <w:pPr>
+        <w:ind w:left="2160" w:hanging="180"/>
+      </w:pPr>
+    </w:lvl>
+    <w:lvl w:ilvl="3" w:tplc="040B000F" w:tentative="1">
+      <w:start w:val="1"/>
+      <w:numFmt w:val="decimal"/>
+      <w:lvlText w:val="%4."/>
+      <w:lvlJc w:val="left"/>
+      <w:pPr>
+        <w:ind w:left="2880" w:hanging="360"/>
+      </w:pPr>
+    </w:lvl>
+    <w:lvl w:ilvl="4" w:tplc="040B0019" w:tentative="1">
+      <w:start w:val="1"/>
+      <w:numFmt w:val="lowerLetter"/>
+      <w:lvlText w:val="%5."/>
+      <w:lvlJc w:val="left"/>
+      <w:pPr>
+        <w:ind w:left="3600" w:hanging="360"/>
+      </w:pPr>
+    </w:lvl>
+    <w:lvl w:ilvl="5" w:tplc="040B001B" w:tentative="1">
+      <w:start w:val="1"/>
+      <w:numFmt w:val="lowerRoman"/>
+      <w:lvlText w:val="%6."/>
+      <w:lvlJc w:val="right"/>
+      <w:pPr>
+        <w:ind w:left="4320" w:hanging="180"/>
+      </w:pPr>
+    </w:lvl>
+    <w:lvl w:ilvl="6" w:tplc="040B000F" w:tentative="1">
+      <w:start w:val="1"/>
+      <w:numFmt w:val="decimal"/>
+      <w:lvlText w:val="%7."/>
+      <w:lvlJc w:val="left"/>
+      <w:pPr>
+        <w:ind w:left="5040" w:hanging="360"/>
+      </w:pPr>
+    </w:lvl>
+    <w:lvl w:ilvl="7" w:tplc="040B0019" w:tentative="1">
+      <w:start w:val="1"/>
+      <w:numFmt w:val="lowerLetter"/>
+      <w:lvlText w:val="%8."/>
+      <w:lvlJc w:val="left"/>
+      <w:pPr>
+        <w:ind w:left="5760" w:hanging="360"/>
+      </w:pPr>
+    </w:lvl>
+    <w:lvl w:ilvl="8" w:tplc="040B001B" w:tentative="1">
+      <w:start w:val="1"/>
+      <w:numFmt w:val="lowerRoman"/>
+      <w:lvlText w:val="%9."/>
+      <w:lvlJc w:val="right"/>
+      <w:pPr>
+        <w:ind w:left="6480" w:hanging="180"/>
+      </w:pPr>
+    </w:lvl>
+  </w:abstractNum>
+  <w:abstractNum w:abstractNumId="39" w15:restartNumberingAfterBreak="0">
     <w:nsid w:val="786E6AF5"/>
     <w:multiLevelType w:val="hybridMultilevel"/>
     <w:tmpl w:val="102A8316"/>
@@ -6371,7 +6789,7 @@
       </w:rPr>
     </w:lvl>
   </w:abstractNum>
-  <w:abstractNum w:abstractNumId="38" w15:restartNumberingAfterBreak="0">
+  <w:abstractNum w:abstractNumId="40" w15:restartNumberingAfterBreak="0">
     <w:nsid w:val="7C0E748B"/>
     <w:multiLevelType w:val="hybridMultilevel"/>
     <w:tmpl w:val="324E219E"/>
@@ -6515,7 +6933,7 @@
     <w:abstractNumId w:val="9"/>
   </w:num>
   <w:num w:numId="2">
-    <w:abstractNumId w:val="38"/>
+    <w:abstractNumId w:val="40"/>
   </w:num>
   <w:num w:numId="3">
     <w:abstractNumId w:val="1"/>
@@ -6530,7 +6948,7 @@
     <w:abstractNumId w:val="25"/>
   </w:num>
   <w:num w:numId="7">
-    <w:abstractNumId w:val="30"/>
+    <w:abstractNumId w:val="31"/>
   </w:num>
   <w:num w:numId="8">
     <w:abstractNumId w:val="24"/>
@@ -6548,13 +6966,13 @@
     <w:abstractNumId w:val="10"/>
   </w:num>
   <w:num w:numId="13">
-    <w:abstractNumId w:val="36"/>
+    <w:abstractNumId w:val="37"/>
   </w:num>
   <w:num w:numId="14">
-    <w:abstractNumId w:val="29"/>
+    <w:abstractNumId w:val="30"/>
   </w:num>
   <w:num w:numId="15">
-    <w:abstractNumId w:val="27"/>
+    <w:abstractNumId w:val="28"/>
   </w:num>
   <w:num w:numId="16">
     <w:abstractNumId w:val="12"/>
@@ -6581,10 +6999,10 @@
     <w:abstractNumId w:val="11"/>
   </w:num>
   <w:num w:numId="24">
-    <w:abstractNumId w:val="33"/>
+    <w:abstractNumId w:val="34"/>
   </w:num>
   <w:num w:numId="25">
-    <w:abstractNumId w:val="32"/>
+    <w:abstractNumId w:val="33"/>
   </w:num>
   <w:num w:numId="26">
     <w:abstractNumId w:val="8"/>
@@ -6596,7 +7014,7 @@
     <w:abstractNumId w:val="17"/>
   </w:num>
   <w:num w:numId="29">
-    <w:abstractNumId w:val="35"/>
+    <w:abstractNumId w:val="36"/>
   </w:num>
   <w:num w:numId="30">
     <w:abstractNumId w:val="6"/>
@@ -6608,10 +7026,10 @@
     <w:abstractNumId w:val="23"/>
   </w:num>
   <w:num w:numId="33">
-    <w:abstractNumId w:val="31"/>
+    <w:abstractNumId w:val="32"/>
   </w:num>
   <w:num w:numId="34">
-    <w:abstractNumId w:val="34"/>
+    <w:abstractNumId w:val="35"/>
   </w:num>
   <w:num w:numId="35">
     <w:abstractNumId w:val="18"/>
@@ -6623,7 +7041,7 @@
     <w:abstractNumId w:val="13"/>
   </w:num>
   <w:num w:numId="38">
-    <w:abstractNumId w:val="37"/>
+    <w:abstractNumId w:val="39"/>
   </w:num>
   <w:num w:numId="39">
     <w:abstractNumId w:val="22"/>
@@ -6635,7 +7053,13 @@
     <w:abstractNumId w:val="5"/>
   </w:num>
   <w:num w:numId="42">
-    <w:abstractNumId w:val="28"/>
+    <w:abstractNumId w:val="29"/>
+  </w:num>
+  <w:num w:numId="43">
+    <w:abstractNumId w:val="38"/>
+  </w:num>
+  <w:num w:numId="44">
+    <w:abstractNumId w:val="27"/>
   </w:num>
 </w:numbering>
 </file>
@@ -7267,6 +7691,17 @@
       <w:ind w:left="1701" w:hanging="1041"/>
     </w:pPr>
   </w:style>
+  <w:style w:type="paragraph" w:styleId="ListParagraph">
+    <w:name w:val="List Paragraph"/>
+    <w:basedOn w:val="Normal"/>
+    <w:uiPriority w:val="34"/>
+    <w:qFormat/>
+    <w:rsid w:val="007C2AAB"/>
+    <w:pPr>
+      <w:ind w:left="720"/>
+      <w:contextualSpacing/>
+    </w:pPr>
+  </w:style>
 </w:styles>
 </file>
 

</xml_diff>